<commit_message>
Con lơn Khánh Dương đọc. Update Footer
ĐCM mày đạt thư mục là "assest" làm tao overthinking. Con chóoooooooooooooooooooooooo
</commit_message>
<xml_diff>
--- a/Document/Bài tập 1.docx
+++ b/Document/Bài tập 1.docx
@@ -162,7 +162,6 @@
           <w:sz w:val="40"/>
           <w:szCs w:val="40"/>
           <w:u w:val="none"/>
-          <w:bdr w:val="none" w:color="auto" w:sz="0" w:space="0"/>
           <w:vertAlign w:val="baseline"/>
         </w:rPr>
         <w:drawing>
@@ -219,8 +218,6 @@
           <w:lang w:val="en-US"/>
         </w:rPr>
       </w:pPr>
-      <w:bookmarkStart w:id="0" w:name="_GoBack"/>
-      <w:bookmarkEnd w:id="0"/>
     </w:p>
     <w:p>
       <w:pPr>
@@ -302,59 +299,19 @@
           <w:b/>
           <w:sz w:val="32"/>
           <w:szCs w:val="32"/>
-        </w:rPr>
-      </w:pPr>
-      <w:r>
-        <w:rPr>
-          <w:rFonts w:hint="default" w:ascii="Times New Roman" w:hAnsi="Times New Roman" w:eastAsia="Times New Roman" w:cs="Times New Roman"/>
-          <w:b/>
-          <w:sz w:val="32"/>
-          <w:szCs w:val="32"/>
-          <w:u w:val="single"/>
-          <w:lang w:val="en-US"/>
-        </w:rPr>
-        <w:t>Nội dung</w:t>
-      </w:r>
-      <w:r>
-        <w:rPr>
-          <w:rFonts w:hint="default" w:ascii="Times New Roman" w:hAnsi="Times New Roman" w:eastAsia="Times New Roman" w:cs="Times New Roman"/>
-          <w:b/>
-          <w:sz w:val="32"/>
-          <w:szCs w:val="32"/>
-          <w:u w:val="single"/>
-        </w:rPr>
-        <w:t>:</w:t>
-      </w:r>
-      <w:r>
-        <w:rPr>
-          <w:rFonts w:hint="default" w:ascii="Times New Roman" w:hAnsi="Times New Roman" w:eastAsia="Times New Roman" w:cs="Times New Roman"/>
-          <w:b/>
-          <w:sz w:val="32"/>
-          <w:szCs w:val="32"/>
-        </w:rPr>
-        <w:t xml:space="preserve"> </w:t>
-      </w:r>
-      <w:r>
-        <w:rPr>
-          <w:rFonts w:hint="default" w:ascii="Times New Roman" w:hAnsi="Times New Roman" w:eastAsia="Times New Roman" w:cs="Times New Roman"/>
-          <w:b/>
-          <w:sz w:val="32"/>
-          <w:szCs w:val="32"/>
-          <w:lang w:val="en-US"/>
-        </w:rPr>
-        <w:t>Phân vai khách hàng và nhân viên IT, tìm hiểu yêu cầu khách hàng và viết bản mô tả hệ thống</w:t>
-      </w:r>
-    </w:p>
-    <w:p>
-      <w:pPr>
-        <w:jc w:val="center"/>
-        <w:rPr>
-          <w:rFonts w:hint="default" w:ascii="Times New Roman" w:hAnsi="Times New Roman" w:eastAsia="Times New Roman" w:cs="Times New Roman"/>
-          <w:b/>
-          <w:sz w:val="32"/>
-          <w:szCs w:val="32"/>
-        </w:rPr>
-      </w:pPr>
+          <w:lang w:val="en-US"/>
+        </w:rPr>
+      </w:pPr>
+      <w:r>
+        <w:rPr>
+          <w:rFonts w:hint="default" w:ascii="Times New Roman" w:hAnsi="Times New Roman" w:eastAsia="Times New Roman" w:cs="Times New Roman"/>
+          <w:b/>
+          <w:sz w:val="32"/>
+          <w:szCs w:val="32"/>
+          <w:lang w:val="en-US"/>
+        </w:rPr>
+        <w:t>Dự án: Trang web đăng ký sự kiện QNU Event</w:t>
+      </w:r>
     </w:p>
     <w:p>
       <w:pPr>
@@ -633,6 +590,8 @@
         </w:rPr>
         <w:t xml:space="preserve"> Hệ thống quản lý sự kiện QNU</w:t>
       </w:r>
+      <w:bookmarkStart w:id="0" w:name="_GoBack"/>
+      <w:bookmarkEnd w:id="0"/>
     </w:p>
     <w:p>
       <w:pPr>
@@ -1396,7 +1355,7 @@
     <w:lsdException w:uiPriority="99" w:name="HTML Sample"/>
     <w:lsdException w:uiPriority="99" w:name="HTML Typewriter"/>
     <w:lsdException w:uiPriority="99" w:name="HTML Variable"/>
-    <w:lsdException w:uiPriority="99" w:name="Normal Table"/>
+    <w:lsdException w:qFormat="1" w:uiPriority="99" w:name="Normal Table"/>
     <w:lsdException w:uiPriority="99" w:name="annotation subject"/>
     <w:lsdException w:uiPriority="99" w:name="Table Simple 1"/>
     <w:lsdException w:uiPriority="99" w:name="Table Simple 2"/>
@@ -1569,6 +1528,7 @@
     <w:name w:val="Normal Table"/>
     <w:semiHidden/>
     <w:unhideWhenUsed/>
+    <w:qFormat/>
     <w:uiPriority w:val="99"/>
     <w:tblPr>
       <w:tblCellMar>

</xml_diff>